<commit_message>
Avances del lab 6
</commit_message>
<xml_diff>
--- a/Docs/observaciones-lab6.docx
+++ b/Docs/observaciones-lab6.docx
@@ -428,34 +428,25 @@
         <w:spacing w:line="360" w:lineRule="auto"/>
       </w:pPr>
       <w:r>
-        <w:t>*Índice p</w:t>
-      </w:r>
-      <w:r>
-        <w:t>or nombre del artista con una lista con sus obras como valor</w:t>
-      </w:r>
-    </w:p>
-    <w:p>
-      <w:pPr>
-        <w:pStyle w:val="Prrafodelista"/>
-        <w:spacing w:line="360" w:lineRule="auto"/>
-      </w:pPr>
-      <w:r>
-        <w:t>*Índice p</w:t>
-      </w:r>
-      <w:r>
-        <w:t>or nacionalidades que tiene como valor la lista de obras</w:t>
-      </w:r>
-    </w:p>
-    <w:p>
-      <w:pPr>
-        <w:pStyle w:val="Prrafodelista"/>
-        <w:spacing w:line="360" w:lineRule="auto"/>
-      </w:pPr>
-      <w:r>
-        <w:t>*Índice p</w:t>
-      </w:r>
-      <w:r>
-        <w:t>or departamentos del museo</w:t>
+        <w:t>*Índice por nombre del artista con una lista con sus obras como valor</w:t>
+      </w:r>
+    </w:p>
+    <w:p>
+      <w:pPr>
+        <w:pStyle w:val="Prrafodelista"/>
+        <w:spacing w:line="360" w:lineRule="auto"/>
+      </w:pPr>
+      <w:r>
+        <w:t>*Índice por nacionalidades que tiene como valor la lista de obras</w:t>
+      </w:r>
+    </w:p>
+    <w:p>
+      <w:pPr>
+        <w:pStyle w:val="Prrafodelista"/>
+        <w:spacing w:line="360" w:lineRule="auto"/>
+      </w:pPr>
+      <w:r>
+        <w:t>*Índice por departamentos del museo</w:t>
       </w:r>
     </w:p>
     <w:p>
@@ -495,6 +486,9 @@
       <w:r>
         <w:t>.</w:t>
       </w:r>
+      <w:r>
+        <w:t xml:space="preserve"> </w:t>
+      </w:r>
     </w:p>
     <w:p>
       <w:pPr>
@@ -523,10 +517,7 @@
         <w:spacing w:line="360" w:lineRule="auto"/>
       </w:pPr>
       <w:r>
-        <w:t>*Índice p</w:t>
-      </w:r>
-      <w:r>
-        <w:t>or id de los artistas con sus diccionarios como valores</w:t>
+        <w:t>*Índice por id de los artistas con sus diccionarios como valores</w:t>
       </w:r>
     </w:p>
     <w:p>
@@ -570,34 +561,25 @@
         <w:spacing w:line="360" w:lineRule="auto"/>
       </w:pPr>
       <w:r>
-        <w:t>*Índice por nombre del artista con una lista con sus obras como valor</w:t>
-      </w:r>
-      <w:r>
-        <w:t>: el número de obras de un artista sobre el número de artistas.</w:t>
-      </w:r>
-    </w:p>
-    <w:p>
-      <w:pPr>
-        <w:pStyle w:val="Prrafodelista"/>
-        <w:spacing w:line="360" w:lineRule="auto"/>
-      </w:pPr>
-      <w:r>
-        <w:t>*Índice por nacionalidades que tiene como valor la lista de obras</w:t>
-      </w:r>
-      <w:r>
-        <w:t>: el número de obras que tienen algún artista de una nacionalidad específica sobre el número de nacionalidades en el catálogo.</w:t>
-      </w:r>
-    </w:p>
-    <w:p>
-      <w:pPr>
-        <w:pStyle w:val="Prrafodelista"/>
-        <w:spacing w:line="360" w:lineRule="auto"/>
-      </w:pPr>
-      <w:r>
-        <w:t>*Índice por departamentos del museo</w:t>
-      </w:r>
-      <w:r>
-        <w:t xml:space="preserve">: el número de obras para un departamento sobre el número total de </w:t>
+        <w:t>*Índice por nombre del artista con una lista con sus obras como valor: el número de obras de un artista sobre el número de artistas.</w:t>
+      </w:r>
+    </w:p>
+    <w:p>
+      <w:pPr>
+        <w:pStyle w:val="Prrafodelista"/>
+        <w:spacing w:line="360" w:lineRule="auto"/>
+      </w:pPr>
+      <w:r>
+        <w:t>*Índice por nacionalidades que tiene como valor la lista de obras: el número de obras que tienen algún artista de una nacionalidad específica sobre el número de nacionalidades en el catálogo.</w:t>
+      </w:r>
+    </w:p>
+    <w:p>
+      <w:pPr>
+        <w:pStyle w:val="Prrafodelista"/>
+        <w:spacing w:line="360" w:lineRule="auto"/>
+      </w:pPr>
+      <w:r>
+        <w:t xml:space="preserve">*Índice por departamentos del museo: el número de obras para un departamento sobre el número total de </w:t>
       </w:r>
       <w:r>
         <w:t>departamentos.</w:t>
@@ -639,10 +621,7 @@
         <w:spacing w:line="360" w:lineRule="auto"/>
       </w:pPr>
       <w:r>
-        <w:t>*Índice por id de los artistas con sus diccionarios como valores</w:t>
-      </w:r>
-      <w:r>
-        <w:t xml:space="preserve">: </w:t>
+        <w:t xml:space="preserve">*Índice por id de los artistas con sus diccionarios como valores: </w:t>
       </w:r>
       <w:r>
         <w:t>en este caso, el factor sería el número de artistas sobre la capacidad de llaves del mapa. Sería el factor de carga más bajo.</w:t>

</xml_diff>